<commit_message>
Correct error in documentation
Description of categorical method parameters e1 and e2 were switched.
</commit_message>
<xml_diff>
--- a/categorical_method/README.docx
+++ b/categorical_method/README.docx
@@ -1,6 +1,6 @@
 
 <file path=word/document.xml><?xml version="1.0" encoding="utf-8"?>
-<w:document xmlns:mo="http://schemas.microsoft.com/office/mac/office/2008/main" xmlns:ve="http://schemas.openxmlformats.org/markup-compatibility/2006" xmlns:mv="urn:schemas-microsoft-com:mac:vml" xmlns:o="urn:schemas-microsoft-com:office:office" xmlns:r="http://schemas.openxmlformats.org/officeDocument/2006/relationships" xmlns:m="http://schemas.openxmlformats.org/officeDocument/2006/math" xmlns:v="urn:schemas-microsoft-com:vml" xmlns:wp="http://schemas.openxmlformats.org/drawingml/2006/wordprocessingDrawing" xmlns:w10="urn:schemas-microsoft-com:office:word" xmlns:w="http://schemas.openxmlformats.org/wordprocessingml/2006/main" xmlns:wne="http://schemas.microsoft.com/office/word/2006/wordml">
+<w:document xmlns:wpc="http://schemas.microsoft.com/office/word/2010/wordprocessingCanvas" xmlns:mo="http://schemas.microsoft.com/office/mac/office/2008/main" xmlns:mc="http://schemas.openxmlformats.org/markup-compatibility/2006" xmlns:mv="urn:schemas-microsoft-com:mac:vml" xmlns:o="urn:schemas-microsoft-com:office:office" xmlns:r="http://schemas.openxmlformats.org/officeDocument/2006/relationships" xmlns:m="http://schemas.openxmlformats.org/officeDocument/2006/math" xmlns:v="urn:schemas-microsoft-com:vml" xmlns:wp14="http://schemas.microsoft.com/office/word/2010/wordprocessingDrawing" xmlns:wp="http://schemas.openxmlformats.org/drawingml/2006/wordprocessingDrawing" xmlns:w10="urn:schemas-microsoft-com:office:word" xmlns:w="http://schemas.openxmlformats.org/wordprocessingml/2006/main" xmlns:w14="http://schemas.microsoft.com/office/word/2010/wordml" xmlns:w15="http://schemas.microsoft.com/office/word/2012/wordml" xmlns:wpg="http://schemas.microsoft.com/office/word/2010/wordprocessingGroup" xmlns:wpi="http://schemas.microsoft.com/office/word/2010/wordprocessingInk" xmlns:wne="http://schemas.microsoft.com/office/word/2006/wordml" xmlns:wps="http://schemas.microsoft.com/office/word/2010/wordprocessingShape" mc:Ignorable="w14 w15 wp14">
   <w:body>
     <w:p>
       <w:pPr>
@@ -49,8 +49,30 @@
         <w:rPr>
           <w:i/>
         </w:rPr>
-        <w:t>R CMD SHLIB McCOIL_categorical_code.c llfunction_het.c</w:t>
-      </w:r>
+        <w:t xml:space="preserve">R CMD SHLIB </w:t>
+      </w:r>
+      <w:proofErr w:type="spellStart"/>
+      <w:r>
+        <w:rPr>
+          <w:i/>
+        </w:rPr>
+        <w:t>McCOIL_categorical_code.c</w:t>
+      </w:r>
+      <w:proofErr w:type="spellEnd"/>
+      <w:r>
+        <w:rPr>
+          <w:i/>
+        </w:rPr>
+        <w:t xml:space="preserve"> </w:t>
+      </w:r>
+      <w:proofErr w:type="spellStart"/>
+      <w:r>
+        <w:rPr>
+          <w:i/>
+        </w:rPr>
+        <w:t>llfunction_het.c</w:t>
+      </w:r>
+      <w:proofErr w:type="spellEnd"/>
     </w:p>
     <w:p>
       <w:pPr>
@@ -113,7 +135,7 @@
         <w:rPr>
           <w:position w:val="-46"/>
         </w:rPr>
-        <w:object w:dxaOrig="2100" w:dyaOrig="1060">
+        <w:object w:dxaOrig="2100" w:dyaOrig="1060" w14:anchorId="5E88DD1A">
           <v:shapetype id="_x0000_t75" coordsize="21600,21600" o:spt="75" o:preferrelative="t" path="m@4@5l@4@11@9@11@9@5xe" filled="f" stroked="f">
             <v:stroke joinstyle="miter"/>
             <v:formulas>
@@ -136,7 +158,7 @@
           <v:shape id="_x0000_i1025" type="#_x0000_t75" style="width:105.5pt;height:53.5pt" o:ole="">
             <v:imagedata r:id="rId4" o:title=""/>
           </v:shape>
-          <o:OLEObject Type="Embed" ProgID="Equation.3" ShapeID="_x0000_i1025" DrawAspect="Content" ObjectID="_1421244449" r:id="rId5"/>
+          <o:OLEObject Type="Embed" ProgID="Equation.3" ShapeID="_x0000_i1025" DrawAspect="Content" ObjectID="_1557645276" r:id="rId5"/>
         </w:object>
       </w:r>
     </w:p>
@@ -148,6 +170,7 @@
       <w:r>
         <w:t xml:space="preserve">, where each element </w:t>
       </w:r>
+      <w:proofErr w:type="spellStart"/>
       <w:r>
         <w:rPr>
           <w:i/>
@@ -161,6 +184,7 @@
         </w:rPr>
         <w:t>ij</w:t>
       </w:r>
+      <w:proofErr w:type="spellEnd"/>
       <w:r>
         <w:rPr>
           <w:i/>
@@ -179,12 +203,14 @@
       <w:r>
         <w:t xml:space="preserve"> of individual </w:t>
       </w:r>
+      <w:proofErr w:type="spellStart"/>
       <w:r>
         <w:rPr>
           <w:i/>
         </w:rPr>
         <w:t>i</w:t>
       </w:r>
+      <w:proofErr w:type="spellEnd"/>
       <w:r>
         <w:t>, and can be 0 [homozygous minor allele], 0.5 [heterozygous], 1 [homozygous major allele] or -1 [missing data]</w:t>
       </w:r>
@@ -220,11 +246,21 @@
       <w:r>
         <w:t xml:space="preserve">See </w:t>
       </w:r>
-      <w:r>
-        <w:t>test_R_code</w:t>
-      </w:r>
-      <w:r>
-        <w:t>.R for an example.</w:t>
+      <w:proofErr w:type="spellStart"/>
+      <w:r>
+        <w:t>test_R_</w:t>
+      </w:r>
+      <w:proofErr w:type="gramStart"/>
+      <w:r>
+        <w:t>code</w:t>
+      </w:r>
+      <w:r>
+        <w:t>.R</w:t>
+      </w:r>
+      <w:proofErr w:type="spellEnd"/>
+      <w:proofErr w:type="gramEnd"/>
+      <w:r>
+        <w:t xml:space="preserve"> for an example.</w:t>
       </w:r>
     </w:p>
     <w:p>
@@ -290,14 +326,25 @@
         </w:rPr>
         <w:tab/>
       </w:r>
+      <w:proofErr w:type="spellStart"/>
       <w:r>
         <w:rPr>
           <w:rFonts w:ascii="Courier" w:hAnsi="Courier" w:cs="Helvetica"/>
           <w:szCs w:val="34"/>
           <w:lang w:eastAsia="en-US"/>
         </w:rPr>
-        <w:t>McCOIL_categorical</w:t>
-      </w:r>
+        <w:t>McCOIL_</w:t>
+      </w:r>
+      <w:proofErr w:type="gramStart"/>
+      <w:r>
+        <w:rPr>
+          <w:rFonts w:ascii="Courier" w:hAnsi="Courier" w:cs="Helvetica"/>
+          <w:szCs w:val="34"/>
+          <w:lang w:eastAsia="en-US"/>
+        </w:rPr>
+        <w:t>categorical</w:t>
+      </w:r>
+      <w:proofErr w:type="spellEnd"/>
       <w:r>
         <w:rPr>
           <w:rFonts w:ascii="Courier" w:hAnsi="Courier" w:cs="Courier"/>
@@ -306,6 +353,7 @@
         </w:rPr>
         <w:t>(</w:t>
       </w:r>
+      <w:proofErr w:type="gramEnd"/>
       <w:r>
         <w:rPr>
           <w:rFonts w:ascii="Courier" w:hAnsi="Courier" w:cs="Courier"/>
@@ -376,7 +424,7 @@
           <w:insideH w:val="none" w:sz="0" w:space="0" w:color="auto"/>
           <w:insideV w:val="none" w:sz="0" w:space="0" w:color="auto"/>
         </w:tblBorders>
-        <w:tblLook w:val="00BF"/>
+        <w:tblLook w:val="00BF" w:firstRow="1" w:lastRow="0" w:firstColumn="1" w:lastColumn="0" w:noHBand="0" w:noVBand="0"/>
       </w:tblPr>
       <w:tblGrid>
         <w:gridCol w:w="2233"/>
@@ -556,6 +604,7 @@
                 <w:lang w:eastAsia="en-US"/>
               </w:rPr>
             </w:pPr>
+            <w:proofErr w:type="spellStart"/>
             <w:r>
               <w:rPr>
                 <w:rFonts w:ascii="Courier" w:hAnsi="Courier" w:cs="Helvetica"/>
@@ -564,6 +613,7 @@
               </w:rPr>
               <w:t>maxCOI</w:t>
             </w:r>
+            <w:proofErr w:type="spellEnd"/>
           </w:p>
         </w:tc>
         <w:tc>
@@ -748,6 +798,7 @@
                 <w:lang w:eastAsia="en-US"/>
               </w:rPr>
             </w:pPr>
+            <w:proofErr w:type="spellStart"/>
             <w:r>
               <w:rPr>
                 <w:rFonts w:ascii="Courier" w:hAnsi="Courier" w:cs="Helvetica"/>
@@ -756,6 +807,7 @@
               </w:rPr>
               <w:t>threshold_ind</w:t>
             </w:r>
+            <w:proofErr w:type="spellEnd"/>
           </w:p>
         </w:tc>
         <w:tc>
@@ -934,6 +986,7 @@
                 <w:lang w:eastAsia="en-US"/>
               </w:rPr>
             </w:pPr>
+            <w:proofErr w:type="spellStart"/>
             <w:r>
               <w:rPr>
                 <w:rFonts w:ascii="Courier" w:hAnsi="Courier" w:cs="Helvetica"/>
@@ -942,6 +995,7 @@
               </w:rPr>
               <w:t>threshold_site</w:t>
             </w:r>
+            <w:proofErr w:type="spellEnd"/>
           </w:p>
         </w:tc>
         <w:tc>
@@ -1120,6 +1174,7 @@
                 <w:lang w:eastAsia="en-US"/>
               </w:rPr>
             </w:pPr>
+            <w:proofErr w:type="spellStart"/>
             <w:r>
               <w:rPr>
                 <w:rFonts w:ascii="Courier" w:hAnsi="Courier" w:cs="Helvetica"/>
@@ -1128,6 +1183,7 @@
               </w:rPr>
               <w:t>totalrun</w:t>
             </w:r>
+            <w:proofErr w:type="spellEnd"/>
           </w:p>
         </w:tc>
         <w:tc>
@@ -1312,6 +1368,7 @@
                 <w:lang w:eastAsia="en-US"/>
               </w:rPr>
             </w:pPr>
+            <w:proofErr w:type="spellStart"/>
             <w:r>
               <w:rPr>
                 <w:rFonts w:ascii="Courier" w:hAnsi="Courier" w:cs="Helvetica"/>
@@ -1320,6 +1377,7 @@
               </w:rPr>
               <w:t>burnin</w:t>
             </w:r>
+            <w:proofErr w:type="spellEnd"/>
           </w:p>
         </w:tc>
         <w:tc>
@@ -1408,7 +1466,21 @@
               <w:rPr>
                 <w:rFonts w:ascii="Courier" w:hAnsi="Courier"/>
               </w:rPr>
-              <w:t xml:space="preserve">The total number of burnin iterations. </w:t>
+              <w:t xml:space="preserve">The total number of </w:t>
+            </w:r>
+            <w:proofErr w:type="spellStart"/>
+            <w:r>
+              <w:rPr>
+                <w:rFonts w:ascii="Courier" w:hAnsi="Courier"/>
+              </w:rPr>
+              <w:t>burnin</w:t>
+            </w:r>
+            <w:proofErr w:type="spellEnd"/>
+            <w:r>
+              <w:rPr>
+                <w:rFonts w:ascii="Courier" w:hAnsi="Courier"/>
+              </w:rPr>
+              <w:t xml:space="preserve"> iterations. </w:t>
             </w:r>
             <w:r>
               <w:rPr>
@@ -1786,7 +1858,7 @@
               <w:rPr>
                 <w:rFonts w:ascii="Courier" w:hAnsi="Courier"/>
               </w:rPr>
-              <w:t xml:space="preserve">The probability of calling heterozygous loci homozygous. </w:t>
+              <w:t xml:space="preserve">The probability of calling homozygous loci heterozygous. </w:t>
             </w:r>
             <w:r>
               <w:rPr>
@@ -1796,6 +1868,8 @@
               </w:rPr>
               <w:t>The default is 0.05.</w:t>
             </w:r>
+            <w:bookmarkStart w:id="0" w:name="_GoBack"/>
+            <w:bookmarkEnd w:id="0"/>
           </w:p>
         </w:tc>
       </w:tr>
@@ -1978,7 +2052,7 @@
               <w:rPr>
                 <w:rFonts w:ascii="Courier" w:hAnsi="Courier"/>
               </w:rPr>
-              <w:t xml:space="preserve">The probability of calling homozygous loci heterozygous. </w:t>
+              <w:t xml:space="preserve">The probability of calling heterozygous loci homozygous. </w:t>
             </w:r>
             <w:r>
               <w:rPr>
@@ -2446,6 +2520,7 @@
                 <w:lang w:eastAsia="en-US"/>
               </w:rPr>
             </w:pPr>
+            <w:proofErr w:type="spellStart"/>
             <w:r>
               <w:rPr>
                 <w:rFonts w:ascii="Courier" w:hAnsi="Courier" w:cs="Helvetica"/>
@@ -2454,6 +2529,7 @@
               </w:rPr>
               <w:t>err_method</w:t>
             </w:r>
+            <w:proofErr w:type="spellEnd"/>
           </w:p>
         </w:tc>
         <w:tc>
@@ -2750,7 +2826,7 @@
 </file>
 
 <file path=word/styles.xml><?xml version="1.0" encoding="utf-8"?>
-<w:styles xmlns:r="http://schemas.openxmlformats.org/officeDocument/2006/relationships" xmlns:w="http://schemas.openxmlformats.org/wordprocessingml/2006/main">
+<w:styles xmlns:mc="http://schemas.openxmlformats.org/markup-compatibility/2006" xmlns:r="http://schemas.openxmlformats.org/officeDocument/2006/relationships" xmlns:w="http://schemas.openxmlformats.org/wordprocessingml/2006/main" xmlns:w14="http://schemas.microsoft.com/office/word/2010/wordml" xmlns:w15="http://schemas.microsoft.com/office/word/2012/wordml" mc:Ignorable="w14 w15">
   <w:docDefaults>
     <w:rPrDefault>
       <w:rPr>
@@ -2766,7 +2842,347 @@
       </w:pPr>
     </w:pPrDefault>
   </w:docDefaults>
-  <w:latentStyles w:defLockedState="0" w:defUIPriority="0" w:defSemiHidden="0" w:defUnhideWhenUsed="0" w:defQFormat="0" w:count="276"/>
+  <w:latentStyles w:defLockedState="0" w:defUIPriority="0" w:defSemiHidden="0" w:defUnhideWhenUsed="0" w:defQFormat="0" w:count="382">
+    <w:lsdException w:name="heading 5" w:semiHidden="1" w:unhideWhenUsed="1"/>
+    <w:lsdException w:name="heading 6" w:semiHidden="1" w:unhideWhenUsed="1"/>
+    <w:lsdException w:name="heading 7" w:semiHidden="1" w:unhideWhenUsed="1"/>
+    <w:lsdException w:name="heading 8" w:semiHidden="1" w:unhideWhenUsed="1"/>
+    <w:lsdException w:name="heading 9" w:semiHidden="1" w:unhideWhenUsed="1"/>
+    <w:lsdException w:name="index 1" w:semiHidden="1" w:unhideWhenUsed="1"/>
+    <w:lsdException w:name="index 2" w:semiHidden="1" w:unhideWhenUsed="1"/>
+    <w:lsdException w:name="index 3" w:semiHidden="1" w:unhideWhenUsed="1"/>
+    <w:lsdException w:name="index 4" w:semiHidden="1" w:unhideWhenUsed="1"/>
+    <w:lsdException w:name="index 5" w:semiHidden="1" w:unhideWhenUsed="1"/>
+    <w:lsdException w:name="index 6" w:semiHidden="1" w:unhideWhenUsed="1"/>
+    <w:lsdException w:name="index 7" w:semiHidden="1" w:unhideWhenUsed="1"/>
+    <w:lsdException w:name="index 8" w:semiHidden="1" w:unhideWhenUsed="1"/>
+    <w:lsdException w:name="index 9" w:semiHidden="1" w:unhideWhenUsed="1"/>
+    <w:lsdException w:name="toc 1" w:semiHidden="1" w:unhideWhenUsed="1"/>
+    <w:lsdException w:name="toc 2" w:semiHidden="1" w:unhideWhenUsed="1"/>
+    <w:lsdException w:name="toc 3" w:semiHidden="1" w:unhideWhenUsed="1"/>
+    <w:lsdException w:name="toc 4" w:semiHidden="1" w:unhideWhenUsed="1"/>
+    <w:lsdException w:name="toc 5" w:semiHidden="1" w:unhideWhenUsed="1"/>
+    <w:lsdException w:name="toc 6" w:semiHidden="1" w:unhideWhenUsed="1"/>
+    <w:lsdException w:name="toc 7" w:semiHidden="1" w:unhideWhenUsed="1"/>
+    <w:lsdException w:name="toc 8" w:semiHidden="1" w:unhideWhenUsed="1"/>
+    <w:lsdException w:name="toc 9" w:semiHidden="1" w:unhideWhenUsed="1"/>
+    <w:lsdException w:name="Normal Indent" w:semiHidden="1" w:unhideWhenUsed="1"/>
+    <w:lsdException w:name="footnote text" w:semiHidden="1" w:unhideWhenUsed="1"/>
+    <w:lsdException w:name="annotation text" w:semiHidden="1" w:unhideWhenUsed="1"/>
+    <w:lsdException w:name="header" w:semiHidden="1" w:unhideWhenUsed="1"/>
+    <w:lsdException w:name="footer" w:semiHidden="1" w:unhideWhenUsed="1"/>
+    <w:lsdException w:name="index heading" w:semiHidden="1" w:unhideWhenUsed="1"/>
+    <w:lsdException w:name="caption" w:semiHidden="1" w:unhideWhenUsed="1"/>
+    <w:lsdException w:name="table of figures" w:semiHidden="1" w:unhideWhenUsed="1"/>
+    <w:lsdException w:name="envelope address" w:semiHidden="1" w:unhideWhenUsed="1"/>
+    <w:lsdException w:name="envelope return" w:semiHidden="1" w:unhideWhenUsed="1"/>
+    <w:lsdException w:name="footnote reference" w:semiHidden="1" w:unhideWhenUsed="1"/>
+    <w:lsdException w:name="annotation reference" w:semiHidden="1" w:unhideWhenUsed="1"/>
+    <w:lsdException w:name="line number" w:semiHidden="1" w:unhideWhenUsed="1"/>
+    <w:lsdException w:name="page number" w:semiHidden="1" w:unhideWhenUsed="1"/>
+    <w:lsdException w:name="endnote reference" w:semiHidden="1" w:unhideWhenUsed="1"/>
+    <w:lsdException w:name="endnote text" w:semiHidden="1" w:unhideWhenUsed="1"/>
+    <w:lsdException w:name="table of authorities" w:semiHidden="1" w:unhideWhenUsed="1"/>
+    <w:lsdException w:name="macro" w:semiHidden="1" w:unhideWhenUsed="1"/>
+    <w:lsdException w:name="toa heading" w:semiHidden="1" w:unhideWhenUsed="1"/>
+    <w:lsdException w:name="List Bullet" w:semiHidden="1" w:unhideWhenUsed="1"/>
+    <w:lsdException w:name="List Number" w:semiHidden="1" w:unhideWhenUsed="1"/>
+    <w:lsdException w:name="List Number 5" w:semiHidden="1" w:unhideWhenUsed="1"/>
+    <w:lsdException w:name="Closing" w:semiHidden="1" w:unhideWhenUsed="1"/>
+    <w:lsdException w:name="Signature" w:semiHidden="1" w:unhideWhenUsed="1"/>
+    <w:lsdException w:name="Default Paragraph Font" w:semiHidden="1" w:unhideWhenUsed="1"/>
+    <w:lsdException w:name="Body Text" w:semiHidden="1" w:unhideWhenUsed="1"/>
+    <w:lsdException w:name="Body Text Indent" w:semiHidden="1" w:unhideWhenUsed="1"/>
+    <w:lsdException w:name="List Continue" w:semiHidden="1" w:unhideWhenUsed="1"/>
+    <w:lsdException w:name="List Continue 2" w:semiHidden="1" w:unhideWhenUsed="1"/>
+    <w:lsdException w:name="List Continue 3" w:semiHidden="1" w:unhideWhenUsed="1"/>
+    <w:lsdException w:name="List Continue 4" w:semiHidden="1" w:unhideWhenUsed="1"/>
+    <w:lsdException w:name="List Continue 5" w:semiHidden="1" w:unhideWhenUsed="1"/>
+    <w:lsdException w:name="Message Header" w:semiHidden="1" w:unhideWhenUsed="1"/>
+    <w:lsdException w:name="Salutation" w:semiHidden="1" w:unhideWhenUsed="1"/>
+    <w:lsdException w:name="Date" w:semiHidden="1" w:unhideWhenUsed="1"/>
+    <w:lsdException w:name="Body Text First Indent" w:semiHidden="1" w:unhideWhenUsed="1"/>
+    <w:lsdException w:name="Body Text First Indent 2" w:semiHidden="1" w:unhideWhenUsed="1"/>
+    <w:lsdException w:name="Note Heading" w:semiHidden="1" w:unhideWhenUsed="1"/>
+    <w:lsdException w:name="Body Text 2" w:semiHidden="1" w:unhideWhenUsed="1"/>
+    <w:lsdException w:name="Hyperlink" w:semiHidden="1" w:unhideWhenUsed="1"/>
+    <w:lsdException w:name="FollowedHyperlink" w:semiHidden="1" w:unhideWhenUsed="1"/>
+    <w:lsdException w:name="Document Map" w:semiHidden="1" w:unhideWhenUsed="1"/>
+    <w:lsdException w:name="Plain Text" w:semiHidden="1" w:unhideWhenUsed="1"/>
+    <w:lsdException w:name="E-mail Signature" w:semiHidden="1" w:unhideWhenUsed="1"/>
+    <w:lsdException w:name="HTML Top of Form" w:semiHidden="1" w:unhideWhenUsed="1"/>
+    <w:lsdException w:name="HTML Bottom of Form" w:semiHidden="1" w:unhideWhenUsed="1"/>
+    <w:lsdException w:name="Normal (Web)" w:semiHidden="1" w:unhideWhenUsed="1"/>
+    <w:lsdException w:name="HTML Acronym" w:semiHidden="1" w:unhideWhenUsed="1"/>
+    <w:lsdException w:name="HTML Address" w:semiHidden="1" w:unhideWhenUsed="1"/>
+    <w:lsdException w:name="HTML Cite" w:semiHidden="1" w:unhideWhenUsed="1"/>
+    <w:lsdException w:name="HTML Code" w:semiHidden="1" w:unhideWhenUsed="1"/>
+    <w:lsdException w:name="HTML Definition" w:semiHidden="1" w:unhideWhenUsed="1"/>
+    <w:lsdException w:name="HTML Keyboard" w:semiHidden="1" w:unhideWhenUsed="1"/>
+    <w:lsdException w:name="HTML Preformatted" w:semiHidden="1" w:unhideWhenUsed="1"/>
+    <w:lsdException w:name="HTML Sample" w:semiHidden="1" w:unhideWhenUsed="1"/>
+    <w:lsdException w:name="HTML Typewriter" w:semiHidden="1" w:unhideWhenUsed="1"/>
+    <w:lsdException w:name="HTML Variable" w:semiHidden="1" w:unhideWhenUsed="1"/>
+    <w:lsdException w:name="Normal Table" w:semiHidden="1" w:unhideWhenUsed="1"/>
+    <w:lsdException w:name="annotation subject" w:semiHidden="1" w:unhideWhenUsed="1"/>
+    <w:lsdException w:name="No List" w:semiHidden="1" w:unhideWhenUsed="1"/>
+    <w:lsdException w:name="Outline List 1" w:semiHidden="1" w:unhideWhenUsed="1"/>
+    <w:lsdException w:name="Outline List 2" w:semiHidden="1" w:unhideWhenUsed="1"/>
+    <w:lsdException w:name="Outline List 3" w:semiHidden="1" w:unhideWhenUsed="1"/>
+    <w:lsdException w:name="Table Simple 1" w:semiHidden="1" w:unhideWhenUsed="1"/>
+    <w:lsdException w:name="Table Simple 2" w:semiHidden="1" w:unhideWhenUsed="1"/>
+    <w:lsdException w:name="Table Simple 3" w:semiHidden="1" w:unhideWhenUsed="1"/>
+    <w:lsdException w:name="Table Classic 1" w:semiHidden="1" w:unhideWhenUsed="1"/>
+    <w:lsdException w:name="Table Classic 2" w:semiHidden="1" w:unhideWhenUsed="1"/>
+    <w:lsdException w:name="Table Classic 3" w:semiHidden="1" w:unhideWhenUsed="1"/>
+    <w:lsdException w:name="Table Classic 4" w:semiHidden="1" w:unhideWhenUsed="1"/>
+    <w:lsdException w:name="Table Colorful 1" w:semiHidden="1" w:unhideWhenUsed="1"/>
+    <w:lsdException w:name="Table Colorful 2" w:semiHidden="1" w:unhideWhenUsed="1"/>
+    <w:lsdException w:name="Table Colorful 3" w:semiHidden="1" w:unhideWhenUsed="1"/>
+    <w:lsdException w:name="Table Columns 1" w:semiHidden="1" w:unhideWhenUsed="1"/>
+    <w:lsdException w:name="Table Columns 2" w:semiHidden="1" w:unhideWhenUsed="1"/>
+    <w:lsdException w:name="Table Columns 3" w:semiHidden="1" w:unhideWhenUsed="1"/>
+    <w:lsdException w:name="Table Columns 4" w:semiHidden="1" w:unhideWhenUsed="1"/>
+    <w:lsdException w:name="Table Columns 5" w:semiHidden="1" w:unhideWhenUsed="1"/>
+    <w:lsdException w:name="Table Grid 1" w:semiHidden="1" w:unhideWhenUsed="1"/>
+    <w:lsdException w:name="Table Grid 2" w:semiHidden="1" w:unhideWhenUsed="1"/>
+    <w:lsdException w:name="Table Grid 3" w:semiHidden="1" w:unhideWhenUsed="1"/>
+    <w:lsdException w:name="Table Grid 4" w:semiHidden="1" w:unhideWhenUsed="1"/>
+    <w:lsdException w:name="Table Grid 5" w:semiHidden="1" w:unhideWhenUsed="1"/>
+    <w:lsdException w:name="Table Grid 6" w:semiHidden="1" w:unhideWhenUsed="1"/>
+    <w:lsdException w:name="Table Grid 7" w:semiHidden="1" w:unhideWhenUsed="1"/>
+    <w:lsdException w:name="Table Grid 8" w:semiHidden="1" w:unhideWhenUsed="1"/>
+    <w:lsdException w:name="Table List 1" w:semiHidden="1" w:unhideWhenUsed="1"/>
+    <w:lsdException w:name="Table List 2" w:semiHidden="1" w:unhideWhenUsed="1"/>
+    <w:lsdException w:name="Table List 3" w:semiHidden="1" w:unhideWhenUsed="1"/>
+    <w:lsdException w:name="Table List 4" w:semiHidden="1" w:unhideWhenUsed="1"/>
+    <w:lsdException w:name="Table List 5" w:semiHidden="1" w:unhideWhenUsed="1"/>
+    <w:lsdException w:name="Table List 6" w:semiHidden="1" w:unhideWhenUsed="1"/>
+    <w:lsdException w:name="Table List 7" w:semiHidden="1" w:unhideWhenUsed="1"/>
+    <w:lsdException w:name="Table List 8" w:semiHidden="1" w:unhideWhenUsed="1"/>
+    <w:lsdException w:name="Table 3D effects 1" w:semiHidden="1" w:unhideWhenUsed="1"/>
+    <w:lsdException w:name="Table 3D effects 2" w:semiHidden="1" w:unhideWhenUsed="1"/>
+    <w:lsdException w:name="Table 3D effects 3" w:semiHidden="1" w:unhideWhenUsed="1"/>
+    <w:lsdException w:name="Table Contemporary" w:semiHidden="1" w:unhideWhenUsed="1"/>
+    <w:lsdException w:name="Table Elegant" w:semiHidden="1" w:unhideWhenUsed="1"/>
+    <w:lsdException w:name="Table Professional" w:semiHidden="1" w:unhideWhenUsed="1"/>
+    <w:lsdException w:name="Table Subtle 1" w:semiHidden="1" w:unhideWhenUsed="1"/>
+    <w:lsdException w:name="Table Subtle 2" w:semiHidden="1" w:unhideWhenUsed="1"/>
+    <w:lsdException w:name="Table Web 1" w:semiHidden="1" w:unhideWhenUsed="1"/>
+    <w:lsdException w:name="Table Web 2" w:semiHidden="1" w:unhideWhenUsed="1"/>
+    <w:lsdException w:name="Table Web 3" w:semiHidden="1" w:unhideWhenUsed="1"/>
+    <w:lsdException w:name="Balloon Text" w:semiHidden="1" w:unhideWhenUsed="1"/>
+    <w:lsdException w:name="Table Theme" w:semiHidden="1" w:unhideWhenUsed="1"/>
+    <w:lsdException w:name="Note Level 1" w:semiHidden="1" w:unhideWhenUsed="1"/>
+    <w:lsdException w:name="Note Level 2" w:semiHidden="1" w:unhideWhenUsed="1"/>
+    <w:lsdException w:name="Note Level 3" w:semiHidden="1" w:unhideWhenUsed="1"/>
+    <w:lsdException w:name="Note Level 4" w:semiHidden="1" w:unhideWhenUsed="1"/>
+    <w:lsdException w:name="Note Level 5" w:semiHidden="1" w:unhideWhenUsed="1"/>
+    <w:lsdException w:name="Note Level 6" w:semiHidden="1" w:unhideWhenUsed="1"/>
+    <w:lsdException w:name="Note Level 7" w:semiHidden="1" w:unhideWhenUsed="1"/>
+    <w:lsdException w:name="Medium Shading 1"/>
+    <w:lsdException w:name="Medium Shading 2"/>
+    <w:lsdException w:name="Medium List 1"/>
+    <w:lsdException w:name="Medium List 2"/>
+    <w:lsdException w:name="Medium Grid 1"/>
+    <w:lsdException w:name="Medium Grid 2"/>
+    <w:lsdException w:name="Medium Grid 3"/>
+    <w:lsdException w:name="Dark List"/>
+    <w:lsdException w:name="Colorful Shading"/>
+    <w:lsdException w:name="Colorful List"/>
+    <w:lsdException w:name="Colorful Grid"/>
+    <w:lsdException w:name="Light Shading Accent 1"/>
+    <w:lsdException w:name="Light List Accent 1"/>
+    <w:lsdException w:name="Light Grid Accent 1"/>
+    <w:lsdException w:name="Medium Shading 1 Accent 1"/>
+    <w:lsdException w:name="Medium Shading 2 Accent 1"/>
+    <w:lsdException w:name="Medium List 1 Accent 1"/>
+    <w:lsdException w:name="Revision" w:semiHidden="1"/>
+    <w:lsdException w:name="Medium List 2 Accent 1"/>
+    <w:lsdException w:name="Medium Grid 1 Accent 1"/>
+    <w:lsdException w:name="Medium Grid 2 Accent 1"/>
+    <w:lsdException w:name="Medium Grid 3 Accent 1"/>
+    <w:lsdException w:name="Dark List Accent 1"/>
+    <w:lsdException w:name="Colorful Shading Accent 1"/>
+    <w:lsdException w:name="Colorful List Accent 1"/>
+    <w:lsdException w:name="Colorful Grid Accent 1"/>
+    <w:lsdException w:name="Light Shading Accent 2"/>
+    <w:lsdException w:name="Light List Accent 2"/>
+    <w:lsdException w:name="Light Grid Accent 2"/>
+    <w:lsdException w:name="Medium Shading 1 Accent 2"/>
+    <w:lsdException w:name="Medium Shading 2 Accent 2"/>
+    <w:lsdException w:name="Medium List 1 Accent 2"/>
+    <w:lsdException w:name="Medium List 2 Accent 2"/>
+    <w:lsdException w:name="Medium Grid 1 Accent 2"/>
+    <w:lsdException w:name="Medium Grid 2 Accent 2"/>
+    <w:lsdException w:name="Medium Grid 3 Accent 2"/>
+    <w:lsdException w:name="Dark List Accent 2"/>
+    <w:lsdException w:name="Colorful Shading Accent 2"/>
+    <w:lsdException w:name="Colorful List Accent 2"/>
+    <w:lsdException w:name="Colorful Grid Accent 2"/>
+    <w:lsdException w:name="Light Shading Accent 3"/>
+    <w:lsdException w:name="Light List Accent 3"/>
+    <w:lsdException w:name="Light Grid Accent 3"/>
+    <w:lsdException w:name="Medium Shading 1 Accent 3"/>
+    <w:lsdException w:name="Medium Shading 2 Accent 3"/>
+    <w:lsdException w:name="Medium List 1 Accent 3"/>
+    <w:lsdException w:name="Medium List 2 Accent 3"/>
+    <w:lsdException w:name="Medium Grid 1 Accent 3"/>
+    <w:lsdException w:name="Medium Grid 2 Accent 3"/>
+    <w:lsdException w:name="Medium Grid 3 Accent 3"/>
+    <w:lsdException w:name="Dark List Accent 3"/>
+    <w:lsdException w:name="Colorful Shading Accent 3"/>
+    <w:lsdException w:name="Colorful List Accent 3"/>
+    <w:lsdException w:name="Colorful Grid Accent 3"/>
+    <w:lsdException w:name="Light Shading Accent 4"/>
+    <w:lsdException w:name="Light List Accent 4"/>
+    <w:lsdException w:name="Light Grid Accent 4"/>
+    <w:lsdException w:name="Medium Shading 1 Accent 4"/>
+    <w:lsdException w:name="Medium Shading 2 Accent 4"/>
+    <w:lsdException w:name="Medium List 1 Accent 4"/>
+    <w:lsdException w:name="Medium List 2 Accent 4"/>
+    <w:lsdException w:name="Medium Grid 1 Accent 4"/>
+    <w:lsdException w:name="Medium Grid 2 Accent 4"/>
+    <w:lsdException w:name="Medium Grid 3 Accent 4"/>
+    <w:lsdException w:name="Dark List Accent 4"/>
+    <w:lsdException w:name="Colorful Shading Accent 4"/>
+    <w:lsdException w:name="Colorful List Accent 4"/>
+    <w:lsdException w:name="Colorful Grid Accent 4"/>
+    <w:lsdException w:name="Light Shading Accent 5"/>
+    <w:lsdException w:name="Light List Accent 5"/>
+    <w:lsdException w:name="Light Grid Accent 5"/>
+    <w:lsdException w:name="Medium Shading 1 Accent 5"/>
+    <w:lsdException w:name="Medium Shading 2 Accent 5"/>
+    <w:lsdException w:name="Medium List 1 Accent 5"/>
+    <w:lsdException w:name="Medium List 2 Accent 5"/>
+    <w:lsdException w:name="Medium Grid 1 Accent 5"/>
+    <w:lsdException w:name="Medium Grid 2 Accent 5"/>
+    <w:lsdException w:name="Medium Grid 3 Accent 5"/>
+    <w:lsdException w:name="Dark List Accent 5"/>
+    <w:lsdException w:name="Colorful Shading Accent 5"/>
+    <w:lsdException w:name="Colorful List Accent 5"/>
+    <w:lsdException w:name="Colorful Grid Accent 5"/>
+    <w:lsdException w:name="Light Shading Accent 6"/>
+    <w:lsdException w:name="Light List Accent 6"/>
+    <w:lsdException w:name="Light Grid Accent 6"/>
+    <w:lsdException w:name="Medium Shading 1 Accent 6"/>
+    <w:lsdException w:name="Medium Shading 2 Accent 6"/>
+    <w:lsdException w:name="Medium List 1 Accent 6"/>
+    <w:lsdException w:name="Medium List 2 Accent 6"/>
+    <w:lsdException w:name="Medium Grid 1 Accent 6"/>
+    <w:lsdException w:name="Medium Grid 2 Accent 6"/>
+    <w:lsdException w:name="Medium Grid 3 Accent 6"/>
+    <w:lsdException w:name="Dark List Accent 6"/>
+    <w:lsdException w:name="Colorful Shading Accent 6"/>
+    <w:lsdException w:name="Colorful List Accent 6"/>
+    <w:lsdException w:name="Colorful Grid Accent 6"/>
+    <w:lsdException w:name="Plain Table 1" w:uiPriority="41"/>
+    <w:lsdException w:name="Plain Table 2" w:uiPriority="42"/>
+    <w:lsdException w:name="Plain Table 3" w:uiPriority="43"/>
+    <w:lsdException w:name="Plain Table 4" w:uiPriority="44"/>
+    <w:lsdException w:name="Plain Table 5" w:uiPriority="45"/>
+    <w:lsdException w:name="Grid Table Light" w:uiPriority="40"/>
+    <w:lsdException w:name="Grid Table 1 Light" w:uiPriority="46"/>
+    <w:lsdException w:name="Grid Table 2" w:uiPriority="47"/>
+    <w:lsdException w:name="Grid Table 3" w:uiPriority="48"/>
+    <w:lsdException w:name="Grid Table 4" w:uiPriority="49"/>
+    <w:lsdException w:name="Grid Table 5 Dark" w:uiPriority="50"/>
+    <w:lsdException w:name="Grid Table 6 Colorful" w:uiPriority="51"/>
+    <w:lsdException w:name="Grid Table 7 Colorful" w:uiPriority="52"/>
+    <w:lsdException w:name="Grid Table 1 Light Accent 1" w:uiPriority="46"/>
+    <w:lsdException w:name="Grid Table 2 Accent 1" w:uiPriority="47"/>
+    <w:lsdException w:name="Grid Table 3 Accent 1" w:uiPriority="48"/>
+    <w:lsdException w:name="Grid Table 4 Accent 1" w:uiPriority="49"/>
+    <w:lsdException w:name="Grid Table 5 Dark Accent 1" w:uiPriority="50"/>
+    <w:lsdException w:name="Grid Table 6 Colorful Accent 1" w:uiPriority="51"/>
+    <w:lsdException w:name="Grid Table 7 Colorful Accent 1" w:uiPriority="52"/>
+    <w:lsdException w:name="Grid Table 1 Light Accent 2" w:uiPriority="46"/>
+    <w:lsdException w:name="Grid Table 2 Accent 2" w:uiPriority="47"/>
+    <w:lsdException w:name="Grid Table 3 Accent 2" w:uiPriority="48"/>
+    <w:lsdException w:name="Grid Table 4 Accent 2" w:uiPriority="49"/>
+    <w:lsdException w:name="Grid Table 5 Dark Accent 2" w:uiPriority="50"/>
+    <w:lsdException w:name="Grid Table 6 Colorful Accent 2" w:uiPriority="51"/>
+    <w:lsdException w:name="Grid Table 7 Colorful Accent 2" w:uiPriority="52"/>
+    <w:lsdException w:name="Grid Table 1 Light Accent 3" w:uiPriority="46"/>
+    <w:lsdException w:name="Grid Table 2 Accent 3" w:uiPriority="47"/>
+    <w:lsdException w:name="Grid Table 3 Accent 3" w:uiPriority="48"/>
+    <w:lsdException w:name="Grid Table 4 Accent 3" w:uiPriority="49"/>
+    <w:lsdException w:name="Grid Table 5 Dark Accent 3" w:uiPriority="50"/>
+    <w:lsdException w:name="Grid Table 6 Colorful Accent 3" w:uiPriority="51"/>
+    <w:lsdException w:name="Grid Table 7 Colorful Accent 3" w:uiPriority="52"/>
+    <w:lsdException w:name="Grid Table 1 Light Accent 4" w:uiPriority="46"/>
+    <w:lsdException w:name="Grid Table 2 Accent 4" w:uiPriority="47"/>
+    <w:lsdException w:name="Grid Table 3 Accent 4" w:uiPriority="48"/>
+    <w:lsdException w:name="Grid Table 4 Accent 4" w:uiPriority="49"/>
+    <w:lsdException w:name="Grid Table 5 Dark Accent 4" w:uiPriority="50"/>
+    <w:lsdException w:name="Grid Table 6 Colorful Accent 4" w:uiPriority="51"/>
+    <w:lsdException w:name="Grid Table 7 Colorful Accent 4" w:uiPriority="52"/>
+    <w:lsdException w:name="Grid Table 1 Light Accent 5" w:uiPriority="46"/>
+    <w:lsdException w:name="Grid Table 2 Accent 5" w:uiPriority="47"/>
+    <w:lsdException w:name="Grid Table 3 Accent 5" w:uiPriority="48"/>
+    <w:lsdException w:name="Grid Table 4 Accent 5" w:uiPriority="49"/>
+    <w:lsdException w:name="Grid Table 5 Dark Accent 5" w:uiPriority="50"/>
+    <w:lsdException w:name="Grid Table 6 Colorful Accent 5" w:uiPriority="51"/>
+    <w:lsdException w:name="Grid Table 7 Colorful Accent 5" w:uiPriority="52"/>
+    <w:lsdException w:name="Grid Table 1 Light Accent 6" w:uiPriority="46"/>
+    <w:lsdException w:name="Grid Table 2 Accent 6" w:uiPriority="47"/>
+    <w:lsdException w:name="Grid Table 3 Accent 6" w:uiPriority="48"/>
+    <w:lsdException w:name="Grid Table 4 Accent 6" w:uiPriority="49"/>
+    <w:lsdException w:name="Grid Table 5 Dark Accent 6" w:uiPriority="50"/>
+    <w:lsdException w:name="Grid Table 6 Colorful Accent 6" w:uiPriority="51"/>
+    <w:lsdException w:name="Grid Table 7 Colorful Accent 6" w:uiPriority="52"/>
+    <w:lsdException w:name="List Table 1 Light" w:uiPriority="46"/>
+    <w:lsdException w:name="List Table 2" w:uiPriority="47"/>
+    <w:lsdException w:name="List Table 3" w:uiPriority="48"/>
+    <w:lsdException w:name="List Table 4" w:uiPriority="49"/>
+    <w:lsdException w:name="List Table 5 Dark" w:uiPriority="50"/>
+    <w:lsdException w:name="List Table 6 Colorful" w:uiPriority="51"/>
+    <w:lsdException w:name="List Table 7 Colorful" w:uiPriority="52"/>
+    <w:lsdException w:name="List Table 1 Light Accent 1" w:uiPriority="46"/>
+    <w:lsdException w:name="List Table 2 Accent 1" w:uiPriority="47"/>
+    <w:lsdException w:name="List Table 3 Accent 1" w:uiPriority="48"/>
+    <w:lsdException w:name="List Table 4 Accent 1" w:uiPriority="49"/>
+    <w:lsdException w:name="List Table 5 Dark Accent 1" w:uiPriority="50"/>
+    <w:lsdException w:name="List Table 6 Colorful Accent 1" w:uiPriority="51"/>
+    <w:lsdException w:name="List Table 7 Colorful Accent 1" w:uiPriority="52"/>
+    <w:lsdException w:name="List Table 1 Light Accent 2" w:uiPriority="46"/>
+    <w:lsdException w:name="List Table 2 Accent 2" w:uiPriority="47"/>
+    <w:lsdException w:name="List Table 3 Accent 2" w:uiPriority="48"/>
+    <w:lsdException w:name="List Table 4 Accent 2" w:uiPriority="49"/>
+    <w:lsdException w:name="List Table 5 Dark Accent 2" w:uiPriority="50"/>
+    <w:lsdException w:name="List Table 6 Colorful Accent 2" w:uiPriority="51"/>
+    <w:lsdException w:name="List Table 7 Colorful Accent 2" w:uiPriority="52"/>
+    <w:lsdException w:name="List Table 1 Light Accent 3" w:uiPriority="46"/>
+    <w:lsdException w:name="List Table 2 Accent 3" w:uiPriority="47"/>
+    <w:lsdException w:name="List Table 3 Accent 3" w:uiPriority="48"/>
+    <w:lsdException w:name="List Table 4 Accent 3" w:uiPriority="49"/>
+    <w:lsdException w:name="List Table 5 Dark Accent 3" w:uiPriority="50"/>
+    <w:lsdException w:name="List Table 6 Colorful Accent 3" w:uiPriority="51"/>
+    <w:lsdException w:name="List Table 7 Colorful Accent 3" w:uiPriority="52"/>
+    <w:lsdException w:name="List Table 1 Light Accent 4" w:uiPriority="46"/>
+    <w:lsdException w:name="List Table 2 Accent 4" w:uiPriority="47"/>
+    <w:lsdException w:name="List Table 3 Accent 4" w:uiPriority="48"/>
+    <w:lsdException w:name="List Table 4 Accent 4" w:uiPriority="49"/>
+    <w:lsdException w:name="List Table 5 Dark Accent 4" w:uiPriority="50"/>
+    <w:lsdException w:name="List Table 6 Colorful Accent 4" w:uiPriority="51"/>
+    <w:lsdException w:name="List Table 7 Colorful Accent 4" w:uiPriority="52"/>
+    <w:lsdException w:name="List Table 1 Light Accent 5" w:uiPriority="46"/>
+    <w:lsdException w:name="List Table 2 Accent 5" w:uiPriority="47"/>
+    <w:lsdException w:name="List Table 3 Accent 5" w:uiPriority="48"/>
+    <w:lsdException w:name="List Table 4 Accent 5" w:uiPriority="49"/>
+    <w:lsdException w:name="List Table 5 Dark Accent 5" w:uiPriority="50"/>
+    <w:lsdException w:name="List Table 6 Colorful Accent 5" w:uiPriority="51"/>
+    <w:lsdException w:name="List Table 7 Colorful Accent 5" w:uiPriority="52"/>
+    <w:lsdException w:name="List Table 1 Light Accent 6" w:uiPriority="46"/>
+    <w:lsdException w:name="List Table 2 Accent 6" w:uiPriority="47"/>
+    <w:lsdException w:name="List Table 3 Accent 6" w:uiPriority="48"/>
+    <w:lsdException w:name="List Table 4 Accent 6" w:uiPriority="49"/>
+    <w:lsdException w:name="List Table 5 Dark Accent 6" w:uiPriority="50"/>
+    <w:lsdException w:name="List Table 6 Colorful Accent 6" w:uiPriority="51"/>
+    <w:lsdException w:name="List Table 7 Colorful Accent 6" w:uiPriority="52"/>
+    <w:lsdException w:name="Mention" w:semiHidden="1" w:uiPriority="99" w:unhideWhenUsed="1"/>
+    <w:lsdException w:name="Smart Hyperlink" w:semiHidden="1" w:uiPriority="99" w:unhideWhenUsed="1"/>
+  </w:latentStyles>
   <w:style w:type="paragraph" w:default="1" w:styleId="Normal">
     <w:name w:val="Normal"/>
     <w:qFormat/>
@@ -2777,14 +3193,15 @@
   </w:style>
   <w:style w:type="character" w:default="1" w:styleId="DefaultParagraphFont">
     <w:name w:val="Default Paragraph Font"/>
+    <w:uiPriority w:val="1"/>
     <w:semiHidden/>
     <w:unhideWhenUsed/>
   </w:style>
   <w:style w:type="table" w:default="1" w:styleId="TableNormal">
     <w:name w:val="Normal Table"/>
+    <w:uiPriority w:val="99"/>
     <w:semiHidden/>
     <w:unhideWhenUsed/>
-    <w:qFormat/>
     <w:tblPr>
       <w:tblInd w:w="0" w:type="dxa"/>
       <w:tblCellMar>
@@ -2797,6 +3214,7 @@
   </w:style>
   <w:style w:type="numbering" w:default="1" w:styleId="NoList">
     <w:name w:val="No List"/>
+    <w:uiPriority w:val="99"/>
     <w:semiHidden/>
     <w:unhideWhenUsed/>
   </w:style>

</xml_diff>